<commit_message>
mise-à-jour des tests entre MF et DSK (point de rosé et pression le 14/05)
</commit_message>
<xml_diff>
--- a/R/meteo/comparaison_MF_DSK.docx
+++ b/R/meteo/comparaison_MF_DSK.docx
@@ -237,13 +237,206 @@
       <w:r>
         <w:t xml:space="preserve"> = 1, p-value = 0.002369 </w:t>
       </w:r>
+      <w:r>
+        <w:t>=&gt; p-value significative, les 2 échantillons sont significativement différents !</w:t>
+      </w:r>
+    </w:p>
+    <w:p/>
+    <w:p>
+      <w:pPr>
+        <w:pStyle w:val="Titre1"/>
+        <w:numPr>
+          <w:ilvl w:val="0"/>
+          <w:numId w:val="1"/>
+        </w:numPr>
+      </w:pPr>
+      <w:r>
+        <w:lastRenderedPageBreak/>
+        <w:t xml:space="preserve">Analyse des </w:t>
+      </w:r>
+      <w:r>
+        <w:t>points de rosé</w:t>
+      </w:r>
+      <w:r>
+        <w:t xml:space="preserve"> moyens DSK vs MF (méthode Alice Favre)</w:t>
+      </w:r>
+    </w:p>
+    <w:p>
+      <w:r>
+        <w:rPr>
+          <w:noProof/>
+          <w:lang w:eastAsia="fr-FR"/>
+        </w:rPr>
+        <w:drawing>
+          <wp:inline distT="0" distB="0" distL="0" distR="0" wp14:anchorId="6C4E3937" wp14:editId="466B8206">
+            <wp:extent cx="5760720" cy="4145915"/>
+            <wp:effectExtent l="0" t="0" r="0" b="6985"/>
+            <wp:docPr id="3" name="Image 3"/>
+            <wp:cNvGraphicFramePr>
+              <a:graphicFrameLocks xmlns:a="http://schemas.openxmlformats.org/drawingml/2006/main" noChangeAspect="1"/>
+            </wp:cNvGraphicFramePr>
+            <a:graphic xmlns:a="http://schemas.openxmlformats.org/drawingml/2006/main">
+              <a:graphicData uri="http://schemas.openxmlformats.org/drawingml/2006/picture">
+                <pic:pic xmlns:pic="http://schemas.openxmlformats.org/drawingml/2006/picture">
+                  <pic:nvPicPr>
+                    <pic:cNvPr id="1" name=""/>
+                    <pic:cNvPicPr/>
+                  </pic:nvPicPr>
+                  <pic:blipFill>
+                    <a:blip r:embed="rId7"/>
+                    <a:stretch>
+                      <a:fillRect/>
+                    </a:stretch>
+                  </pic:blipFill>
+                  <pic:spPr>
+                    <a:xfrm>
+                      <a:off x="0" y="0"/>
+                      <a:ext cx="5760720" cy="4145915"/>
+                    </a:xfrm>
+                    <a:prstGeom prst="rect">
+                      <a:avLst/>
+                    </a:prstGeom>
+                  </pic:spPr>
+                </pic:pic>
+              </a:graphicData>
+            </a:graphic>
+          </wp:inline>
+        </w:drawing>
+      </w:r>
+    </w:p>
+    <w:p/>
+    <w:p>
+      <w:proofErr w:type="spellStart"/>
+      <w:r>
+        <w:t>Kruskal</w:t>
+      </w:r>
+      <w:proofErr w:type="spellEnd"/>
+      <w:r>
+        <w:t>-Wallis chi-</w:t>
+      </w:r>
+      <w:proofErr w:type="spellStart"/>
+      <w:r>
+        <w:t>squared</w:t>
+      </w:r>
+      <w:proofErr w:type="spellEnd"/>
+      <w:r>
+        <w:t xml:space="preserve"> = 0.0024133, </w:t>
+      </w:r>
+      <w:proofErr w:type="spellStart"/>
+      <w:r>
+        <w:t>df</w:t>
+      </w:r>
+      <w:proofErr w:type="spellEnd"/>
+      <w:r>
+        <w:t xml:space="preserve"> = 1, p-value = 0.9608 =&gt; p-value non significative, les 2 échantillons ne sont pas significativement différents !</w:t>
+      </w:r>
+    </w:p>
+    <w:p/>
+    <w:p>
+      <w:pPr>
+        <w:pStyle w:val="Titre1"/>
+        <w:numPr>
+          <w:ilvl w:val="0"/>
+          <w:numId w:val="1"/>
+        </w:numPr>
+      </w:pPr>
+      <w:r>
+        <w:lastRenderedPageBreak/>
+        <w:t xml:space="preserve">Analyse des </w:t>
+      </w:r>
+      <w:r>
+        <w:t>pressions</w:t>
+      </w:r>
+      <w:r>
+        <w:t xml:space="preserve"> moyen</w:t>
+      </w:r>
+      <w:r>
+        <w:t>ne</w:t>
+      </w:r>
+      <w:r>
+        <w:t xml:space="preserve">s </w:t>
+      </w:r>
+      <w:r>
+        <w:t xml:space="preserve">ramenées au niveau de la mer </w:t>
+      </w:r>
+      <w:r>
+        <w:t>DSK vs MF (méthode Alice Favre)</w:t>
+      </w:r>
+    </w:p>
+    <w:p>
+      <w:r>
+        <w:rPr>
+          <w:noProof/>
+          <w:lang w:eastAsia="fr-FR"/>
+        </w:rPr>
+        <w:drawing>
+          <wp:inline distT="0" distB="0" distL="0" distR="0" wp14:anchorId="736BEB34" wp14:editId="3455A2FF">
+            <wp:extent cx="5760720" cy="4138930"/>
+            <wp:effectExtent l="0" t="0" r="0" b="0"/>
+            <wp:docPr id="4" name="Image 4"/>
+            <wp:cNvGraphicFramePr>
+              <a:graphicFrameLocks xmlns:a="http://schemas.openxmlformats.org/drawingml/2006/main" noChangeAspect="1"/>
+            </wp:cNvGraphicFramePr>
+            <a:graphic xmlns:a="http://schemas.openxmlformats.org/drawingml/2006/main">
+              <a:graphicData uri="http://schemas.openxmlformats.org/drawingml/2006/picture">
+                <pic:pic xmlns:pic="http://schemas.openxmlformats.org/drawingml/2006/picture">
+                  <pic:nvPicPr>
+                    <pic:cNvPr id="1" name=""/>
+                    <pic:cNvPicPr/>
+                  </pic:nvPicPr>
+                  <pic:blipFill>
+                    <a:blip r:embed="rId8"/>
+                    <a:stretch>
+                      <a:fillRect/>
+                    </a:stretch>
+                  </pic:blipFill>
+                  <pic:spPr>
+                    <a:xfrm>
+                      <a:off x="0" y="0"/>
+                      <a:ext cx="5760720" cy="4138930"/>
+                    </a:xfrm>
+                    <a:prstGeom prst="rect">
+                      <a:avLst/>
+                    </a:prstGeom>
+                  </pic:spPr>
+                </pic:pic>
+              </a:graphicData>
+            </a:graphic>
+          </wp:inline>
+        </w:drawing>
+      </w:r>
+    </w:p>
+    <w:p/>
+    <w:p>
+      <w:proofErr w:type="spellStart"/>
+      <w:r>
+        <w:t>Kruskal</w:t>
+      </w:r>
+      <w:proofErr w:type="spellEnd"/>
+      <w:r>
+        <w:t>-Wallis chi-</w:t>
+      </w:r>
+      <w:proofErr w:type="spellStart"/>
+      <w:r>
+        <w:t>squared</w:t>
+      </w:r>
+      <w:proofErr w:type="spellEnd"/>
+      <w:r>
+        <w:t xml:space="preserve"> = 0.43237, </w:t>
+      </w:r>
+      <w:proofErr w:type="spellStart"/>
+      <w:r>
+        <w:t>df</w:t>
+      </w:r>
+      <w:proofErr w:type="spellEnd"/>
+      <w:r>
+        <w:t xml:space="preserve"> = 1, p-value = 0.5108 =&gt; p-value non significative, les 2 échantillons ne sont pas significativement différents !</w:t>
+      </w:r>
+    </w:p>
+    <w:p>
       <w:bookmarkStart w:id="0" w:name="_GoBack"/>
       <w:bookmarkEnd w:id="0"/>
-      <w:r>
-        <w:t>=&gt; p-value significative, les 2 échantillons sont significativement différents !</w:t>
-      </w:r>
-    </w:p>
-    <w:p/>
+    </w:p>
     <w:sectPr>
       <w:pgSz w:w="11906" w:h="16838"/>
       <w:pgMar w:top="1417" w:right="1417" w:bottom="1417" w:left="1417" w:header="708" w:footer="708" w:gutter="0"/>
@@ -257,7 +450,179 @@
 <file path=word/numbering.xml><?xml version="1.0" encoding="utf-8"?>
 <w:numbering xmlns:wpc="http://schemas.microsoft.com/office/word/2010/wordprocessingCanvas" xmlns:cx="http://schemas.microsoft.com/office/drawing/2014/chartex" xmlns:mc="http://schemas.openxmlformats.org/markup-compatibility/2006" xmlns:o="urn:schemas-microsoft-com:office:office" xmlns:r="http://schemas.openxmlformats.org/officeDocument/2006/relationships" xmlns:m="http://schemas.openxmlformats.org/officeDocument/2006/math" xmlns:v="urn:schemas-microsoft-com:vml" xmlns:wp14="http://schemas.microsoft.com/office/word/2010/wordprocessingDrawing" xmlns:wp="http://schemas.openxmlformats.org/drawingml/2006/wordprocessingDrawing" xmlns:w10="urn:schemas-microsoft-com:office:word" xmlns:w="http://schemas.openxmlformats.org/wordprocessingml/2006/main" xmlns:w14="http://schemas.microsoft.com/office/word/2010/wordml" xmlns:w15="http://schemas.microsoft.com/office/word/2012/wordml" xmlns:w16se="http://schemas.microsoft.com/office/word/2015/wordml/symex" xmlns:wpg="http://schemas.microsoft.com/office/word/2010/wordprocessingGroup" xmlns:wpi="http://schemas.microsoft.com/office/word/2010/wordprocessingInk" xmlns:wne="http://schemas.microsoft.com/office/word/2006/wordml" xmlns:wps="http://schemas.microsoft.com/office/word/2010/wordprocessingShape" mc:Ignorable="w14 w15 w16se wp14">
   <w:abstractNum w:abstractNumId="0" w15:restartNumberingAfterBreak="0">
+    <w:nsid w:val="445376E3"/>
+    <w:multiLevelType w:val="hybridMultilevel"/>
+    <w:tmpl w:val="4E3A836E"/>
+    <w:lvl w:ilvl="0" w:tplc="040C000F">
+      <w:start w:val="1"/>
+      <w:numFmt w:val="decimal"/>
+      <w:lvlText w:val="%1."/>
+      <w:lvlJc w:val="left"/>
+      <w:pPr>
+        <w:ind w:left="720" w:hanging="360"/>
+      </w:pPr>
+    </w:lvl>
+    <w:lvl w:ilvl="1" w:tplc="040C0019" w:tentative="1">
+      <w:start w:val="1"/>
+      <w:numFmt w:val="lowerLetter"/>
+      <w:lvlText w:val="%2."/>
+      <w:lvlJc w:val="left"/>
+      <w:pPr>
+        <w:ind w:left="1440" w:hanging="360"/>
+      </w:pPr>
+    </w:lvl>
+    <w:lvl w:ilvl="2" w:tplc="040C001B" w:tentative="1">
+      <w:start w:val="1"/>
+      <w:numFmt w:val="lowerRoman"/>
+      <w:lvlText w:val="%3."/>
+      <w:lvlJc w:val="right"/>
+      <w:pPr>
+        <w:ind w:left="2160" w:hanging="180"/>
+      </w:pPr>
+    </w:lvl>
+    <w:lvl w:ilvl="3" w:tplc="040C000F" w:tentative="1">
+      <w:start w:val="1"/>
+      <w:numFmt w:val="decimal"/>
+      <w:lvlText w:val="%4."/>
+      <w:lvlJc w:val="left"/>
+      <w:pPr>
+        <w:ind w:left="2880" w:hanging="360"/>
+      </w:pPr>
+    </w:lvl>
+    <w:lvl w:ilvl="4" w:tplc="040C0019" w:tentative="1">
+      <w:start w:val="1"/>
+      <w:numFmt w:val="lowerLetter"/>
+      <w:lvlText w:val="%5."/>
+      <w:lvlJc w:val="left"/>
+      <w:pPr>
+        <w:ind w:left="3600" w:hanging="360"/>
+      </w:pPr>
+    </w:lvl>
+    <w:lvl w:ilvl="5" w:tplc="040C001B" w:tentative="1">
+      <w:start w:val="1"/>
+      <w:numFmt w:val="lowerRoman"/>
+      <w:lvlText w:val="%6."/>
+      <w:lvlJc w:val="right"/>
+      <w:pPr>
+        <w:ind w:left="4320" w:hanging="180"/>
+      </w:pPr>
+    </w:lvl>
+    <w:lvl w:ilvl="6" w:tplc="040C000F" w:tentative="1">
+      <w:start w:val="1"/>
+      <w:numFmt w:val="decimal"/>
+      <w:lvlText w:val="%7."/>
+      <w:lvlJc w:val="left"/>
+      <w:pPr>
+        <w:ind w:left="5040" w:hanging="360"/>
+      </w:pPr>
+    </w:lvl>
+    <w:lvl w:ilvl="7" w:tplc="040C0019" w:tentative="1">
+      <w:start w:val="1"/>
+      <w:numFmt w:val="lowerLetter"/>
+      <w:lvlText w:val="%8."/>
+      <w:lvlJc w:val="left"/>
+      <w:pPr>
+        <w:ind w:left="5760" w:hanging="360"/>
+      </w:pPr>
+    </w:lvl>
+    <w:lvl w:ilvl="8" w:tplc="040C001B" w:tentative="1">
+      <w:start w:val="1"/>
+      <w:numFmt w:val="lowerRoman"/>
+      <w:lvlText w:val="%9."/>
+      <w:lvlJc w:val="right"/>
+      <w:pPr>
+        <w:ind w:left="6480" w:hanging="180"/>
+      </w:pPr>
+    </w:lvl>
+  </w:abstractNum>
+  <w:abstractNum w:abstractNumId="1" w15:restartNumberingAfterBreak="0">
     <w:nsid w:val="663264F4"/>
+    <w:multiLevelType w:val="hybridMultilevel"/>
+    <w:tmpl w:val="43CE8B94"/>
+    <w:lvl w:ilvl="0" w:tplc="040C000F">
+      <w:start w:val="1"/>
+      <w:numFmt w:val="decimal"/>
+      <w:lvlText w:val="%1."/>
+      <w:lvlJc w:val="left"/>
+      <w:pPr>
+        <w:ind w:left="720" w:hanging="360"/>
+      </w:pPr>
+    </w:lvl>
+    <w:lvl w:ilvl="1" w:tplc="040C0019" w:tentative="1">
+      <w:start w:val="1"/>
+      <w:numFmt w:val="lowerLetter"/>
+      <w:lvlText w:val="%2."/>
+      <w:lvlJc w:val="left"/>
+      <w:pPr>
+        <w:ind w:left="1440" w:hanging="360"/>
+      </w:pPr>
+    </w:lvl>
+    <w:lvl w:ilvl="2" w:tplc="040C001B" w:tentative="1">
+      <w:start w:val="1"/>
+      <w:numFmt w:val="lowerRoman"/>
+      <w:lvlText w:val="%3."/>
+      <w:lvlJc w:val="right"/>
+      <w:pPr>
+        <w:ind w:left="2160" w:hanging="180"/>
+      </w:pPr>
+    </w:lvl>
+    <w:lvl w:ilvl="3" w:tplc="040C000F" w:tentative="1">
+      <w:start w:val="1"/>
+      <w:numFmt w:val="decimal"/>
+      <w:lvlText w:val="%4."/>
+      <w:lvlJc w:val="left"/>
+      <w:pPr>
+        <w:ind w:left="2880" w:hanging="360"/>
+      </w:pPr>
+    </w:lvl>
+    <w:lvl w:ilvl="4" w:tplc="040C0019" w:tentative="1">
+      <w:start w:val="1"/>
+      <w:numFmt w:val="lowerLetter"/>
+      <w:lvlText w:val="%5."/>
+      <w:lvlJc w:val="left"/>
+      <w:pPr>
+        <w:ind w:left="3600" w:hanging="360"/>
+      </w:pPr>
+    </w:lvl>
+    <w:lvl w:ilvl="5" w:tplc="040C001B" w:tentative="1">
+      <w:start w:val="1"/>
+      <w:numFmt w:val="lowerRoman"/>
+      <w:lvlText w:val="%6."/>
+      <w:lvlJc w:val="right"/>
+      <w:pPr>
+        <w:ind w:left="4320" w:hanging="180"/>
+      </w:pPr>
+    </w:lvl>
+    <w:lvl w:ilvl="6" w:tplc="040C000F" w:tentative="1">
+      <w:start w:val="1"/>
+      <w:numFmt w:val="decimal"/>
+      <w:lvlText w:val="%7."/>
+      <w:lvlJc w:val="left"/>
+      <w:pPr>
+        <w:ind w:left="5040" w:hanging="360"/>
+      </w:pPr>
+    </w:lvl>
+    <w:lvl w:ilvl="7" w:tplc="040C0019" w:tentative="1">
+      <w:start w:val="1"/>
+      <w:numFmt w:val="lowerLetter"/>
+      <w:lvlText w:val="%8."/>
+      <w:lvlJc w:val="left"/>
+      <w:pPr>
+        <w:ind w:left="5760" w:hanging="360"/>
+      </w:pPr>
+    </w:lvl>
+    <w:lvl w:ilvl="8" w:tplc="040C001B" w:tentative="1">
+      <w:start w:val="1"/>
+      <w:numFmt w:val="lowerRoman"/>
+      <w:lvlText w:val="%9."/>
+      <w:lvlJc w:val="right"/>
+      <w:pPr>
+        <w:ind w:left="6480" w:hanging="180"/>
+      </w:pPr>
+    </w:lvl>
+  </w:abstractNum>
+  <w:abstractNum w:abstractNumId="2" w15:restartNumberingAfterBreak="0">
+    <w:nsid w:val="74DF5384"/>
     <w:multiLevelType w:val="hybridMultilevel"/>
     <w:tmpl w:val="936877EE"/>
     <w:lvl w:ilvl="0" w:tplc="040C000F">
@@ -343,6 +708,12 @@
     </w:lvl>
   </w:abstractNum>
   <w:num w:numId="1">
+    <w:abstractNumId w:val="1"/>
+  </w:num>
+  <w:num w:numId="2">
+    <w:abstractNumId w:val="2"/>
+  </w:num>
+  <w:num w:numId="3">
     <w:abstractNumId w:val="0"/>
   </w:num>
 </w:numbering>

</xml_diff>